<commit_message>
Word dokument rettet krill
</commit_message>
<xml_diff>
--- a/CryptoNat0r.docx
+++ b/CryptoNat0r.docx
@@ -4,7 +4,7 @@
   <w:body>
     <w:p>
       <w:pPr>
-        <w:pStyle w:val="Title"/>
+        <w:pStyle w:val="Titel"/>
         <w:spacing w:line="360" w:lineRule="auto"/>
         <w:jc w:val="center"/>
         <w:rPr>
@@ -32,7 +32,7 @@
     </w:p>
     <w:p>
       <w:pPr>
-        <w:pStyle w:val="Subtitle"/>
+        <w:pStyle w:val="Undertitel"/>
         <w:spacing w:line="360" w:lineRule="auto"/>
         <w:jc w:val="center"/>
         <w:rPr>
@@ -48,7 +48,7 @@
     </w:p>
     <w:p>
       <w:pPr>
-        <w:pStyle w:val="Subtitle"/>
+        <w:pStyle w:val="Undertitel"/>
         <w:spacing w:line="360" w:lineRule="auto"/>
         <w:jc w:val="center"/>
         <w:rPr>
@@ -93,7 +93,7 @@
           <w:noProof/>
           <w:sz w:val="32"/>
         </w:rPr>
-        <w:t>3. maj 2018</w:t>
+        <w:t>13. maj 2018</w:t>
       </w:r>
       <w:r>
         <w:rPr>
@@ -166,6 +166,13 @@
     </w:p>
     <w:sdt>
       <w:sdtPr>
+        <w:rPr>
+          <w:rFonts w:asciiTheme="minorHAnsi" w:eastAsiaTheme="minorHAnsi" w:hAnsiTheme="minorHAnsi" w:cstheme="minorBidi"/>
+          <w:color w:val="auto"/>
+          <w:sz w:val="22"/>
+          <w:szCs w:val="22"/>
+          <w:lang w:val="da-DK"/>
+        </w:rPr>
         <w:id w:val="1395850766"/>
         <w:docPartObj>
           <w:docPartGallery w:val="Table of Contents"/>
@@ -174,20 +181,15 @@
       </w:sdtPr>
       <w:sdtEndPr>
         <w:rPr>
-          <w:rFonts w:asciiTheme="minorHAnsi" w:eastAsiaTheme="minorHAnsi" w:hAnsiTheme="minorHAnsi" w:cstheme="minorBidi"/>
           <w:b/>
           <w:bCs/>
           <w:noProof/>
-          <w:color w:val="auto"/>
-          <w:sz w:val="22"/>
-          <w:szCs w:val="22"/>
-          <w:lang w:val="da-DK"/>
         </w:rPr>
       </w:sdtEndPr>
       <w:sdtContent>
         <w:p>
           <w:pPr>
-            <w:pStyle w:val="TOCHeading"/>
+            <w:pStyle w:val="Overskrift"/>
             <w:spacing w:line="360" w:lineRule="auto"/>
           </w:pPr>
           <w:r>
@@ -196,7 +198,7 @@
         </w:p>
         <w:p>
           <w:pPr>
-            <w:pStyle w:val="TOC1"/>
+            <w:pStyle w:val="Indholdsfortegnelse1"/>
             <w:tabs>
               <w:tab w:val="right" w:leader="dot" w:pos="9628"/>
             </w:tabs>
@@ -279,7 +281,7 @@
         </w:p>
         <w:p>
           <w:pPr>
-            <w:pStyle w:val="TOC1"/>
+            <w:pStyle w:val="Indholdsfortegnelse1"/>
             <w:tabs>
               <w:tab w:val="right" w:leader="dot" w:pos="9628"/>
             </w:tabs>
@@ -350,7 +352,7 @@
         </w:p>
         <w:p>
           <w:pPr>
-            <w:pStyle w:val="TOC1"/>
+            <w:pStyle w:val="Indholdsfortegnelse1"/>
             <w:tabs>
               <w:tab w:val="right" w:leader="dot" w:pos="9628"/>
             </w:tabs>
@@ -421,7 +423,7 @@
         </w:p>
         <w:p>
           <w:pPr>
-            <w:pStyle w:val="TOC1"/>
+            <w:pStyle w:val="Indholdsfortegnelse1"/>
             <w:tabs>
               <w:tab w:val="right" w:leader="dot" w:pos="9628"/>
             </w:tabs>
@@ -492,7 +494,7 @@
         </w:p>
         <w:p>
           <w:pPr>
-            <w:pStyle w:val="TOC2"/>
+            <w:pStyle w:val="Indholdsfortegnelse2"/>
             <w:tabs>
               <w:tab w:val="right" w:leader="dot" w:pos="9628"/>
             </w:tabs>
@@ -563,7 +565,7 @@
         </w:p>
         <w:p>
           <w:pPr>
-            <w:pStyle w:val="TOC2"/>
+            <w:pStyle w:val="Indholdsfortegnelse2"/>
             <w:tabs>
               <w:tab w:val="right" w:leader="dot" w:pos="9628"/>
             </w:tabs>
@@ -634,7 +636,7 @@
         </w:p>
         <w:p>
           <w:pPr>
-            <w:pStyle w:val="TOC1"/>
+            <w:pStyle w:val="Indholdsfortegnelse1"/>
             <w:tabs>
               <w:tab w:val="right" w:leader="dot" w:pos="9628"/>
             </w:tabs>
@@ -705,7 +707,7 @@
         </w:p>
         <w:p>
           <w:pPr>
-            <w:pStyle w:val="TOC2"/>
+            <w:pStyle w:val="Indholdsfortegnelse2"/>
             <w:tabs>
               <w:tab w:val="right" w:leader="dot" w:pos="9628"/>
             </w:tabs>
@@ -776,7 +778,7 @@
         </w:p>
         <w:p>
           <w:pPr>
-            <w:pStyle w:val="TOC2"/>
+            <w:pStyle w:val="Indholdsfortegnelse2"/>
             <w:tabs>
               <w:tab w:val="right" w:leader="dot" w:pos="9628"/>
             </w:tabs>
@@ -847,7 +849,7 @@
         </w:p>
         <w:p>
           <w:pPr>
-            <w:pStyle w:val="TOC2"/>
+            <w:pStyle w:val="Indholdsfortegnelse2"/>
             <w:tabs>
               <w:tab w:val="right" w:leader="dot" w:pos="9628"/>
             </w:tabs>
@@ -918,7 +920,7 @@
         </w:p>
         <w:p>
           <w:pPr>
-            <w:pStyle w:val="TOC1"/>
+            <w:pStyle w:val="Indholdsfortegnelse1"/>
             <w:tabs>
               <w:tab w:val="right" w:leader="dot" w:pos="9628"/>
             </w:tabs>
@@ -989,7 +991,7 @@
         </w:p>
         <w:p>
           <w:pPr>
-            <w:pStyle w:val="TOC1"/>
+            <w:pStyle w:val="Indholdsfortegnelse1"/>
             <w:tabs>
               <w:tab w:val="right" w:leader="dot" w:pos="9628"/>
             </w:tabs>
@@ -1060,7 +1062,7 @@
         </w:p>
         <w:p>
           <w:pPr>
-            <w:pStyle w:val="TOC1"/>
+            <w:pStyle w:val="Indholdsfortegnelse1"/>
             <w:tabs>
               <w:tab w:val="right" w:leader="dot" w:pos="9628"/>
             </w:tabs>
@@ -1172,18 +1174,16 @@
         </w:rPr>
         <w:br w:type="page"/>
       </w:r>
-      <w:bookmarkStart w:id="0" w:name="_GoBack"/>
-      <w:bookmarkEnd w:id="0"/>
-    </w:p>
-    <w:p>
-      <w:pPr>
-        <w:pStyle w:val="Heading1"/>
+    </w:p>
+    <w:p>
+      <w:pPr>
+        <w:pStyle w:val="Overskrift1"/>
         <w:spacing w:line="360" w:lineRule="auto"/>
         <w:rPr>
           <w:lang w:val="en-US"/>
         </w:rPr>
       </w:pPr>
-      <w:bookmarkStart w:id="1" w:name="_Toc513135678"/>
+      <w:bookmarkStart w:id="0" w:name="_Toc513135678"/>
       <w:r>
         <w:rPr>
           <w:lang w:val="en-US"/>
@@ -1191,66 +1191,66 @@
         <w:lastRenderedPageBreak/>
         <w:t>App vision</w:t>
       </w:r>
+      <w:bookmarkEnd w:id="0"/>
+    </w:p>
+    <w:p>
+      <w:pPr>
+        <w:spacing w:line="360" w:lineRule="auto"/>
+        <w:rPr>
+          <w:lang w:val="en-US"/>
+        </w:rPr>
+      </w:pPr>
+      <w:r>
+        <w:rPr>
+          <w:lang w:val="en-US"/>
+        </w:rPr>
+        <w:t xml:space="preserve">Cryptonat0r is an app which aims to make investments in cryptocurrencies easier for everyone. </w:t>
+      </w:r>
+      <w:r>
+        <w:rPr>
+          <w:lang w:val="en-US"/>
+        </w:rPr>
+        <w:t xml:space="preserve">Cryptonat0r makes it possible for anyone to subscribe and keep track of their favorite cryptocurrencies. Subscribed currencies are shown in the main screen of the application along with their current rate and 24-hour percent change. If the user wants to view more detailed information about their favorite cryptocurrency, they can tap on it and the app will take them to a screen with more detailed information. </w:t>
+      </w:r>
+    </w:p>
+    <w:p>
+      <w:pPr>
+        <w:spacing w:line="360" w:lineRule="auto"/>
+        <w:rPr>
+          <w:lang w:val="en-US"/>
+        </w:rPr>
+      </w:pPr>
+      <w:r>
+        <w:rPr>
+          <w:lang w:val="en-US"/>
+        </w:rPr>
+        <w:t xml:space="preserve">We also wish to make investing in cryptocurrency easier. That’s why the app has a screen with trending cryptocurrencies. These are typical popular, upcoming or highly promising coins recommended by our experts. </w:t>
+      </w:r>
+    </w:p>
+    <w:p>
+      <w:pPr>
+        <w:spacing w:line="360" w:lineRule="auto"/>
+        <w:rPr>
+          <w:lang w:val="en-US"/>
+        </w:rPr>
+      </w:pPr>
+    </w:p>
+    <w:p>
+      <w:pPr>
+        <w:pStyle w:val="Overskrift1"/>
+        <w:spacing w:line="360" w:lineRule="auto"/>
+        <w:rPr>
+          <w:lang w:val="en-US"/>
+        </w:rPr>
+      </w:pPr>
+      <w:bookmarkStart w:id="1" w:name="_Toc513135679"/>
+      <w:r>
+        <w:rPr>
+          <w:lang w:val="en-US"/>
+        </w:rPr>
+        <w:t>Personal Vision</w:t>
+      </w:r>
       <w:bookmarkEnd w:id="1"/>
-    </w:p>
-    <w:p>
-      <w:pPr>
-        <w:spacing w:line="360" w:lineRule="auto"/>
-        <w:rPr>
-          <w:lang w:val="en-US"/>
-        </w:rPr>
-      </w:pPr>
-      <w:r>
-        <w:rPr>
-          <w:lang w:val="en-US"/>
-        </w:rPr>
-        <w:t xml:space="preserve">Cryptonat0r is an app which aims to make investments in cryptocurrencies easier for everyone. </w:t>
-      </w:r>
-      <w:r>
-        <w:rPr>
-          <w:lang w:val="en-US"/>
-        </w:rPr>
-        <w:t xml:space="preserve">Cryptonat0r makes it possible for anyone to subscribe and keep track of their favorite cryptocurrencies. Subscribed currencies are shown in the main screen of the application along with their current rate and 24-hour percent change. If the user wants to view more detailed information about their favorite cryptocurrency, they can tap on it and the app will take them to a screen with more detailed information. </w:t>
-      </w:r>
-    </w:p>
-    <w:p>
-      <w:pPr>
-        <w:spacing w:line="360" w:lineRule="auto"/>
-        <w:rPr>
-          <w:lang w:val="en-US"/>
-        </w:rPr>
-      </w:pPr>
-      <w:r>
-        <w:rPr>
-          <w:lang w:val="en-US"/>
-        </w:rPr>
-        <w:t xml:space="preserve">We also wish to make investing in cryptocurrency easier. That’s why the app has a screen with trending cryptocurrencies. These are typical popular, upcoming or highly promising coins recommended by our experts. </w:t>
-      </w:r>
-    </w:p>
-    <w:p>
-      <w:pPr>
-        <w:spacing w:line="360" w:lineRule="auto"/>
-        <w:rPr>
-          <w:lang w:val="en-US"/>
-        </w:rPr>
-      </w:pPr>
-    </w:p>
-    <w:p>
-      <w:pPr>
-        <w:pStyle w:val="Heading1"/>
-        <w:spacing w:line="360" w:lineRule="auto"/>
-        <w:rPr>
-          <w:lang w:val="en-US"/>
-        </w:rPr>
-      </w:pPr>
-      <w:bookmarkStart w:id="2" w:name="_Toc513135679"/>
-      <w:r>
-        <w:rPr>
-          <w:lang w:val="en-US"/>
-        </w:rPr>
-        <w:t>Personal Vision</w:t>
-      </w:r>
-      <w:bookmarkEnd w:id="2"/>
     </w:p>
     <w:p>
       <w:pPr>
@@ -1294,13 +1294,13 @@
     </w:p>
     <w:p>
       <w:pPr>
-        <w:pStyle w:val="Heading1"/>
+        <w:pStyle w:val="Overskrift1"/>
         <w:spacing w:line="360" w:lineRule="auto"/>
         <w:rPr>
           <w:lang w:val="en-US"/>
         </w:rPr>
       </w:pPr>
-      <w:bookmarkStart w:id="3" w:name="_Toc513135680"/>
+      <w:bookmarkStart w:id="2" w:name="_Toc513135680"/>
       <w:r>
         <w:rPr>
           <w:lang w:val="en-US"/>
@@ -1308,7 +1308,7 @@
         <w:lastRenderedPageBreak/>
         <w:t>Context</w:t>
       </w:r>
-      <w:bookmarkEnd w:id="3"/>
+      <w:bookmarkEnd w:id="2"/>
     </w:p>
     <w:p>
       <w:pPr>
@@ -1339,17 +1339,17 @@
         <w:rPr>
           <w:lang w:val="en-US"/>
         </w:rPr>
-      </w:r>
-      <w:r>
-        <w:rPr>
-          <w:lang w:val="en-US"/>
-        </w:rPr>
         <w:instrText xml:space="preserve"> \* MERGEFORMAT </w:instrText>
       </w:r>
       <w:r>
         <w:rPr>
           <w:lang w:val="en-US"/>
         </w:rPr>
+      </w:r>
+      <w:r>
+        <w:rPr>
+          <w:lang w:val="en-US"/>
+        </w:rPr>
         <w:fldChar w:fldCharType="separate"/>
       </w:r>
       <w:r>
@@ -1393,12 +1393,12 @@
         <w:rPr>
           <w:lang w:val="en-US"/>
         </w:rPr>
-      </w:r>
-      <w:r>
-        <w:rPr>
-          <w:lang w:val="en-US"/>
-        </w:rPr>
         <w:instrText xml:space="preserve"> \* MERGEFORMAT </w:instrText>
+      </w:r>
+      <w:r>
+        <w:rPr>
+          <w:lang w:val="en-US"/>
+        </w:rPr>
       </w:r>
       <w:r>
         <w:rPr>
@@ -1494,14 +1494,14 @@
     </w:p>
     <w:p>
       <w:pPr>
-        <w:pStyle w:val="Caption"/>
+        <w:pStyle w:val="Billedtekst"/>
         <w:spacing w:line="360" w:lineRule="auto"/>
         <w:jc w:val="center"/>
         <w:rPr>
           <w:lang w:val="en-US"/>
         </w:rPr>
       </w:pPr>
-      <w:bookmarkStart w:id="4" w:name="_Ref513130661"/>
+      <w:bookmarkStart w:id="3" w:name="_Ref513130661"/>
       <w:r>
         <w:rPr>
           <w:lang w:val="en-US"/>
@@ -1530,7 +1530,7 @@
       <w:r>
         <w:fldChar w:fldCharType="end"/>
       </w:r>
-      <w:bookmarkEnd w:id="4"/>
+      <w:bookmarkEnd w:id="3"/>
       <w:r>
         <w:rPr>
           <w:lang w:val="en-US"/>
@@ -1612,14 +1612,14 @@
     </w:p>
     <w:p>
       <w:pPr>
-        <w:pStyle w:val="Caption"/>
+        <w:pStyle w:val="Billedtekst"/>
         <w:spacing w:line="360" w:lineRule="auto"/>
         <w:jc w:val="center"/>
         <w:rPr>
           <w:lang w:val="en-US"/>
         </w:rPr>
       </w:pPr>
-      <w:bookmarkStart w:id="5" w:name="_Ref513130736"/>
+      <w:bookmarkStart w:id="4" w:name="_Ref513130736"/>
       <w:r>
         <w:rPr>
           <w:lang w:val="en-US"/>
@@ -1648,83 +1648,83 @@
       <w:r>
         <w:fldChar w:fldCharType="end"/>
       </w:r>
+      <w:bookmarkEnd w:id="4"/>
+      <w:r>
+        <w:rPr>
+          <w:lang w:val="en-US"/>
+        </w:rPr>
+        <w:t>. Detailed contex</w:t>
+      </w:r>
+      <w:r>
+        <w:rPr>
+          <w:lang w:val="en-US"/>
+        </w:rPr>
+        <w:t>t</w:t>
+      </w:r>
+      <w:r>
+        <w:rPr>
+          <w:lang w:val="en-US"/>
+        </w:rPr>
+        <w:t xml:space="preserve"> diagram for the curious reader.</w:t>
+      </w:r>
+    </w:p>
+    <w:p>
+      <w:pPr>
+        <w:spacing w:line="360" w:lineRule="auto"/>
+        <w:rPr>
+          <w:lang w:val="en-US"/>
+        </w:rPr>
+      </w:pPr>
+    </w:p>
+    <w:p>
+      <w:pPr>
+        <w:pStyle w:val="Overskrift1"/>
+        <w:spacing w:line="360" w:lineRule="auto"/>
+        <w:rPr>
+          <w:lang w:val="en-US"/>
+        </w:rPr>
+      </w:pPr>
+      <w:bookmarkStart w:id="5" w:name="_Toc513135681"/>
+      <w:r>
+        <w:rPr>
+          <w:lang w:val="en-US"/>
+        </w:rPr>
+        <w:t>Requirements specification</w:t>
+      </w:r>
       <w:bookmarkEnd w:id="5"/>
-      <w:r>
-        <w:rPr>
-          <w:lang w:val="en-US"/>
-        </w:rPr>
-        <w:t>. Detailed contex</w:t>
-      </w:r>
-      <w:r>
-        <w:rPr>
-          <w:lang w:val="en-US"/>
-        </w:rPr>
-        <w:t>t</w:t>
-      </w:r>
-      <w:r>
-        <w:rPr>
-          <w:lang w:val="en-US"/>
-        </w:rPr>
-        <w:t xml:space="preserve"> diagram for the curious reader.</w:t>
-      </w:r>
-    </w:p>
-    <w:p>
-      <w:pPr>
-        <w:spacing w:line="360" w:lineRule="auto"/>
-        <w:rPr>
-          <w:lang w:val="en-US"/>
-        </w:rPr>
-      </w:pPr>
-    </w:p>
-    <w:p>
-      <w:pPr>
-        <w:pStyle w:val="Heading1"/>
-        <w:spacing w:line="360" w:lineRule="auto"/>
-        <w:rPr>
-          <w:lang w:val="en-US"/>
-        </w:rPr>
-      </w:pPr>
-      <w:bookmarkStart w:id="6" w:name="_Toc513135681"/>
-      <w:r>
-        <w:rPr>
-          <w:lang w:val="en-US"/>
-        </w:rPr>
-        <w:t>Requirements specification</w:t>
+    </w:p>
+    <w:p>
+      <w:pPr>
+        <w:rPr>
+          <w:lang w:val="en-US"/>
+        </w:rPr>
+      </w:pPr>
+      <w:r>
+        <w:rPr>
+          <w:lang w:val="en-US"/>
+        </w:rPr>
+        <w:t xml:space="preserve">Below is a quick overview on how the required specifications for the app project was achieved in CryptoNat0r.  </w:t>
+      </w:r>
+    </w:p>
+    <w:p>
+      <w:pPr>
+        <w:pStyle w:val="Overskrift2"/>
+        <w:rPr>
+          <w:lang w:val="en-US"/>
+        </w:rPr>
+      </w:pPr>
+      <w:bookmarkStart w:id="6" w:name="_Toc513135682"/>
+      <w:r>
+        <w:rPr>
+          <w:lang w:val="en-US"/>
+        </w:rPr>
+        <w:t>Mandatory</w:t>
       </w:r>
       <w:bookmarkEnd w:id="6"/>
     </w:p>
     <w:p>
       <w:pPr>
-        <w:rPr>
-          <w:lang w:val="en-US"/>
-        </w:rPr>
-      </w:pPr>
-      <w:r>
-        <w:rPr>
-          <w:lang w:val="en-US"/>
-        </w:rPr>
-        <w:t xml:space="preserve">Below is a quick overview on how the required specifications for the app project was achieved in CryptoNat0r.  </w:t>
-      </w:r>
-    </w:p>
-    <w:p>
-      <w:pPr>
-        <w:pStyle w:val="Heading2"/>
-        <w:rPr>
-          <w:lang w:val="en-US"/>
-        </w:rPr>
-      </w:pPr>
-      <w:bookmarkStart w:id="7" w:name="_Toc513135682"/>
-      <w:r>
-        <w:rPr>
-          <w:lang w:val="en-US"/>
-        </w:rPr>
-        <w:t>Mandatory</w:t>
-      </w:r>
-      <w:bookmarkEnd w:id="7"/>
-    </w:p>
-    <w:p>
-      <w:pPr>
-        <w:pStyle w:val="ListParagraph"/>
+        <w:pStyle w:val="Listeafsnit"/>
         <w:numPr>
           <w:ilvl w:val="0"/>
           <w:numId w:val="1"/>
@@ -1742,7 +1742,7 @@
     </w:p>
     <w:p>
       <w:pPr>
-        <w:pStyle w:val="ListParagraph"/>
+        <w:pStyle w:val="Listeafsnit"/>
         <w:numPr>
           <w:ilvl w:val="1"/>
           <w:numId w:val="1"/>
@@ -1769,12 +1769,34 @@
         <w:rPr>
           <w:lang w:val="en-US"/>
         </w:rPr>
-        <w:t>, GraphActivity and TrendingActivity</w:t>
-      </w:r>
-    </w:p>
-    <w:p>
-      <w:pPr>
-        <w:pStyle w:val="ListParagraph"/>
+        <w:t xml:space="preserve">, </w:t>
+      </w:r>
+      <w:proofErr w:type="spellStart"/>
+      <w:r>
+        <w:rPr>
+          <w:lang w:val="en-US"/>
+        </w:rPr>
+        <w:t>GraphActivity</w:t>
+      </w:r>
+      <w:proofErr w:type="spellEnd"/>
+      <w:r>
+        <w:rPr>
+          <w:lang w:val="en-US"/>
+        </w:rPr>
+        <w:t xml:space="preserve"> and </w:t>
+      </w:r>
+      <w:proofErr w:type="spellStart"/>
+      <w:r>
+        <w:rPr>
+          <w:lang w:val="en-US"/>
+        </w:rPr>
+        <w:t>TrendingActivity</w:t>
+      </w:r>
+      <w:proofErr w:type="spellEnd"/>
+    </w:p>
+    <w:p>
+      <w:pPr>
+        <w:pStyle w:val="Listeafsnit"/>
         <w:numPr>
           <w:ilvl w:val="0"/>
           <w:numId w:val="1"/>
@@ -1792,7 +1814,7 @@
     </w:p>
     <w:p>
       <w:pPr>
-        <w:pStyle w:val="ListParagraph"/>
+        <w:pStyle w:val="Listeafsnit"/>
         <w:numPr>
           <w:ilvl w:val="1"/>
           <w:numId w:val="1"/>
@@ -1813,7 +1835,47 @@
         <w:rPr>
           <w:lang w:val="en-US"/>
         </w:rPr>
-        <w:t xml:space="preserve"> sends currency key to GraphActivity when starting the activity.</w:t>
+        <w:t xml:space="preserve"> sends </w:t>
+      </w:r>
+      <w:proofErr w:type="spellStart"/>
+      <w:r>
+        <w:rPr>
+          <w:lang w:val="en-US"/>
+        </w:rPr>
+        <w:t>C</w:t>
+      </w:r>
+      <w:r>
+        <w:rPr>
+          <w:lang w:val="en-US"/>
+        </w:rPr>
+        <w:t>urrency</w:t>
+      </w:r>
+      <w:r>
+        <w:rPr>
+          <w:lang w:val="en-US"/>
+        </w:rPr>
+        <w:t>Data</w:t>
+      </w:r>
+      <w:proofErr w:type="spellEnd"/>
+      <w:r>
+        <w:rPr>
+          <w:lang w:val="en-US"/>
+        </w:rPr>
+        <w:t xml:space="preserve"> to </w:t>
+      </w:r>
+      <w:proofErr w:type="spellStart"/>
+      <w:r>
+        <w:rPr>
+          <w:lang w:val="en-US"/>
+        </w:rPr>
+        <w:t>GraphActivity</w:t>
+      </w:r>
+      <w:proofErr w:type="spellEnd"/>
+      <w:r>
+        <w:rPr>
+          <w:lang w:val="en-US"/>
+        </w:rPr>
+        <w:t xml:space="preserve"> when starting the activity.</w:t>
       </w:r>
     </w:p>
     <w:p>
@@ -2440,7 +2502,23 @@
           <w:color w:val="111111"/>
           <w:lang w:val="en-US" w:eastAsia="da-DK"/>
         </w:rPr>
-        <w:t>ustom icon.</w:t>
+        <w:t xml:space="preserve">ustom </w:t>
+      </w:r>
+      <w:r>
+        <w:rPr>
+          <w:rFonts w:eastAsia="Times New Roman" w:cstheme="minorHAnsi"/>
+          <w:color w:val="111111"/>
+          <w:lang w:val="en-US" w:eastAsia="da-DK"/>
+        </w:rPr>
+        <w:t xml:space="preserve">app </w:t>
+      </w:r>
+      <w:r>
+        <w:rPr>
+          <w:rFonts w:eastAsia="Times New Roman" w:cstheme="minorHAnsi"/>
+          <w:color w:val="111111"/>
+          <w:lang w:val="en-US" w:eastAsia="da-DK"/>
+        </w:rPr>
+        <w:t>icon.</w:t>
       </w:r>
     </w:p>
     <w:p>
@@ -2553,23 +2631,23 @@
     </w:p>
     <w:p>
       <w:pPr>
-        <w:pStyle w:val="Heading2"/>
-        <w:rPr>
-          <w:lang w:val="en-US"/>
-        </w:rPr>
-      </w:pPr>
-      <w:bookmarkStart w:id="8" w:name="_Toc513135683"/>
+        <w:pStyle w:val="Overskrift2"/>
+        <w:rPr>
+          <w:lang w:val="en-US"/>
+        </w:rPr>
+      </w:pPr>
+      <w:bookmarkStart w:id="7" w:name="_Toc513135683"/>
       <w:r>
         <w:rPr>
           <w:lang w:val="en-US"/>
         </w:rPr>
         <w:t>Optional</w:t>
       </w:r>
-      <w:bookmarkEnd w:id="8"/>
-    </w:p>
-    <w:p>
-      <w:pPr>
-        <w:pStyle w:val="ListParagraph"/>
+      <w:bookmarkEnd w:id="7"/>
+    </w:p>
+    <w:p>
+      <w:pPr>
+        <w:pStyle w:val="Listeafsnit"/>
         <w:numPr>
           <w:ilvl w:val="0"/>
           <w:numId w:val="3"/>
@@ -2609,7 +2687,7 @@
     </w:p>
     <w:p>
       <w:pPr>
-        <w:pStyle w:val="ListParagraph"/>
+        <w:pStyle w:val="Listeafsnit"/>
         <w:numPr>
           <w:ilvl w:val="1"/>
           <w:numId w:val="3"/>
@@ -2655,7 +2733,7 @@
     </w:p>
     <w:p>
       <w:pPr>
-        <w:pStyle w:val="ListParagraph"/>
+        <w:pStyle w:val="Listeafsnit"/>
         <w:numPr>
           <w:ilvl w:val="0"/>
           <w:numId w:val="3"/>
@@ -2673,7 +2751,7 @@
     </w:p>
     <w:p>
       <w:pPr>
-        <w:pStyle w:val="ListParagraph"/>
+        <w:pStyle w:val="Listeafsnit"/>
         <w:numPr>
           <w:ilvl w:val="1"/>
           <w:numId w:val="3"/>
@@ -2719,7 +2797,7 @@
     </w:p>
     <w:p>
       <w:pPr>
-        <w:pStyle w:val="ListParagraph"/>
+        <w:pStyle w:val="Listeafsnit"/>
         <w:numPr>
           <w:ilvl w:val="0"/>
           <w:numId w:val="3"/>
@@ -2751,7 +2829,7 @@
     </w:p>
     <w:p>
       <w:pPr>
-        <w:pStyle w:val="ListParagraph"/>
+        <w:pStyle w:val="Listeafsnit"/>
         <w:numPr>
           <w:ilvl w:val="1"/>
           <w:numId w:val="3"/>
@@ -2797,20 +2875,20 @@
     </w:p>
     <w:p>
       <w:pPr>
-        <w:pStyle w:val="Heading1"/>
+        <w:pStyle w:val="Overskrift1"/>
         <w:spacing w:line="360" w:lineRule="auto"/>
         <w:rPr>
           <w:lang w:val="en-US"/>
         </w:rPr>
       </w:pPr>
-      <w:bookmarkStart w:id="9" w:name="_Toc513135684"/>
+      <w:bookmarkStart w:id="8" w:name="_Toc513135684"/>
       <w:r>
         <w:rPr>
           <w:lang w:val="en-US"/>
         </w:rPr>
         <w:t>UpdatingService overview</w:t>
       </w:r>
-      <w:bookmarkEnd w:id="9"/>
+      <w:bookmarkEnd w:id="8"/>
     </w:p>
     <w:p>
       <w:pPr>
@@ -2842,13 +2920,13 @@
     </w:p>
     <w:p>
       <w:pPr>
-        <w:pStyle w:val="Heading2"/>
+        <w:pStyle w:val="Overskrift2"/>
         <w:spacing w:line="360" w:lineRule="auto"/>
         <w:rPr>
           <w:lang w:val="en-US"/>
         </w:rPr>
       </w:pPr>
-      <w:bookmarkStart w:id="10" w:name="_Toc513135685"/>
+      <w:bookmarkStart w:id="9" w:name="_Toc513135685"/>
       <w:r>
         <w:rPr>
           <w:lang w:val="en-US"/>
@@ -2856,7 +2934,7 @@
         <w:lastRenderedPageBreak/>
         <w:t>Fetch coin list</w:t>
       </w:r>
-      <w:bookmarkEnd w:id="10"/>
+      <w:bookmarkEnd w:id="9"/>
     </w:p>
     <w:p>
       <w:pPr>
@@ -2893,12 +2971,12 @@
         <w:rPr>
           <w:lang w:val="en-US"/>
         </w:rPr>
-      </w:r>
-      <w:r>
-        <w:rPr>
-          <w:lang w:val="en-US"/>
-        </w:rPr>
         <w:instrText xml:space="preserve"> \* MERGEFORMAT </w:instrText>
+      </w:r>
+      <w:r>
+        <w:rPr>
+          <w:lang w:val="en-US"/>
+        </w:rPr>
       </w:r>
       <w:r>
         <w:rPr>
@@ -2994,14 +3072,14 @@
     </w:p>
     <w:p>
       <w:pPr>
-        <w:pStyle w:val="Caption"/>
+        <w:pStyle w:val="Billedtekst"/>
         <w:spacing w:line="360" w:lineRule="auto"/>
         <w:jc w:val="center"/>
         <w:rPr>
           <w:lang w:val="en-US"/>
         </w:rPr>
       </w:pPr>
-      <w:bookmarkStart w:id="11" w:name="_Ref513130611"/>
+      <w:bookmarkStart w:id="10" w:name="_Ref513130611"/>
       <w:r>
         <w:rPr>
           <w:lang w:val="en-US"/>
@@ -3030,38 +3108,38 @@
       <w:r>
         <w:fldChar w:fldCharType="end"/>
       </w:r>
+      <w:bookmarkEnd w:id="10"/>
+      <w:r>
+        <w:rPr>
+          <w:lang w:val="en-US"/>
+        </w:rPr>
+        <w:t>. Fetch currency list sequence diagram.</w:t>
+      </w:r>
+    </w:p>
+    <w:p>
+      <w:pPr>
+        <w:spacing w:line="360" w:lineRule="auto"/>
+        <w:rPr>
+          <w:lang w:val="en-US"/>
+        </w:rPr>
+      </w:pPr>
+    </w:p>
+    <w:p>
+      <w:pPr>
+        <w:pStyle w:val="Overskrift2"/>
+        <w:spacing w:line="360" w:lineRule="auto"/>
+        <w:rPr>
+          <w:lang w:val="en-US"/>
+        </w:rPr>
+      </w:pPr>
+      <w:bookmarkStart w:id="11" w:name="_Toc513135686"/>
+      <w:r>
+        <w:rPr>
+          <w:lang w:val="en-US"/>
+        </w:rPr>
+        <w:t>Fetch details</w:t>
+      </w:r>
       <w:bookmarkEnd w:id="11"/>
-      <w:r>
-        <w:rPr>
-          <w:lang w:val="en-US"/>
-        </w:rPr>
-        <w:t>. Fetch currency list sequence diagram.</w:t>
-      </w:r>
-    </w:p>
-    <w:p>
-      <w:pPr>
-        <w:spacing w:line="360" w:lineRule="auto"/>
-        <w:rPr>
-          <w:lang w:val="en-US"/>
-        </w:rPr>
-      </w:pPr>
-    </w:p>
-    <w:p>
-      <w:pPr>
-        <w:pStyle w:val="Heading2"/>
-        <w:spacing w:line="360" w:lineRule="auto"/>
-        <w:rPr>
-          <w:lang w:val="en-US"/>
-        </w:rPr>
-      </w:pPr>
-      <w:bookmarkStart w:id="12" w:name="_Toc513135686"/>
-      <w:r>
-        <w:rPr>
-          <w:lang w:val="en-US"/>
-        </w:rPr>
-        <w:t>Fetch details</w:t>
-      </w:r>
-      <w:bookmarkEnd w:id="12"/>
     </w:p>
     <w:p>
       <w:pPr>
@@ -3119,12 +3197,12 @@
         <w:rPr>
           <w:lang w:val="en-US"/>
         </w:rPr>
-      </w:r>
-      <w:r>
-        <w:rPr>
-          <w:lang w:val="en-US"/>
-        </w:rPr>
         <w:instrText xml:space="preserve"> \* MERGEFORMAT </w:instrText>
+      </w:r>
+      <w:r>
+        <w:rPr>
+          <w:lang w:val="en-US"/>
+        </w:rPr>
       </w:r>
       <w:r>
         <w:rPr>
@@ -3220,14 +3298,14 @@
     </w:p>
     <w:p>
       <w:pPr>
-        <w:pStyle w:val="Caption"/>
+        <w:pStyle w:val="Billedtekst"/>
         <w:spacing w:line="360" w:lineRule="auto"/>
         <w:jc w:val="center"/>
         <w:rPr>
           <w:lang w:val="en-US"/>
         </w:rPr>
       </w:pPr>
-      <w:bookmarkStart w:id="13" w:name="_Ref513130626"/>
+      <w:bookmarkStart w:id="12" w:name="_Ref513130626"/>
       <w:r>
         <w:rPr>
           <w:lang w:val="en-US"/>
@@ -3256,7 +3334,7 @@
       <w:r>
         <w:fldChar w:fldCharType="end"/>
       </w:r>
-      <w:bookmarkEnd w:id="13"/>
+      <w:bookmarkEnd w:id="12"/>
       <w:r>
         <w:rPr>
           <w:lang w:val="en-US"/>
@@ -3292,13 +3370,13 @@
     </w:p>
     <w:p>
       <w:pPr>
-        <w:pStyle w:val="Heading2"/>
+        <w:pStyle w:val="Overskrift2"/>
         <w:spacing w:line="360" w:lineRule="auto"/>
         <w:rPr>
           <w:lang w:val="en-US"/>
         </w:rPr>
       </w:pPr>
-      <w:bookmarkStart w:id="14" w:name="_Toc513135687"/>
+      <w:bookmarkStart w:id="13" w:name="_Toc513135687"/>
       <w:r>
         <w:rPr>
           <w:lang w:val="en-US"/>
@@ -3306,7 +3384,7 @@
         <w:lastRenderedPageBreak/>
         <w:t>Fetch historical data</w:t>
       </w:r>
-      <w:bookmarkEnd w:id="14"/>
+      <w:bookmarkEnd w:id="13"/>
     </w:p>
     <w:p>
       <w:pPr>
@@ -3319,7 +3397,51 @@
         <w:rPr>
           <w:lang w:val="en-US"/>
         </w:rPr>
-        <w:t xml:space="preserve">Fetch historical data is responsible for retrieving historical data for a currency. This data is used by the activity showing details for a coin. Most of the data is for populating data in the different graphs. </w:t>
+        <w:t xml:space="preserve">Fetch historical data is responsible for retrieving historical data for a currency. This data is used by the </w:t>
+      </w:r>
+      <w:proofErr w:type="spellStart"/>
+      <w:r>
+        <w:rPr>
+          <w:lang w:val="en-US"/>
+        </w:rPr>
+        <w:t>GraphA</w:t>
+      </w:r>
+      <w:r>
+        <w:rPr>
+          <w:lang w:val="en-US"/>
+        </w:rPr>
+        <w:t>ctivity</w:t>
+      </w:r>
+      <w:proofErr w:type="spellEnd"/>
+      <w:r>
+        <w:rPr>
+          <w:lang w:val="en-US"/>
+        </w:rPr>
+        <w:t xml:space="preserve"> showing </w:t>
+      </w:r>
+      <w:r>
+        <w:rPr>
+          <w:lang w:val="en-US"/>
+        </w:rPr>
+        <w:t>graphs</w:t>
+      </w:r>
+      <w:r>
+        <w:rPr>
+          <w:lang w:val="en-US"/>
+        </w:rPr>
+        <w:t xml:space="preserve"> for a c</w:t>
+      </w:r>
+      <w:r>
+        <w:rPr>
+          <w:lang w:val="en-US"/>
+        </w:rPr>
+        <w:t>urrency</w:t>
+      </w:r>
+      <w:r>
+        <w:rPr>
+          <w:lang w:val="en-US"/>
+        </w:rPr>
+        <w:t xml:space="preserve">. Most of the data is for populating data in the different graphs. </w:t>
       </w:r>
     </w:p>
     <w:p>
@@ -3378,12 +3500,12 @@
         <w:rPr>
           <w:lang w:val="en-US"/>
         </w:rPr>
-      </w:r>
-      <w:r>
-        <w:rPr>
-          <w:lang w:val="en-US"/>
-        </w:rPr>
         <w:instrText xml:space="preserve"> \* MERGEFORMAT </w:instrText>
+      </w:r>
+      <w:r>
+        <w:rPr>
+          <w:lang w:val="en-US"/>
+        </w:rPr>
       </w:r>
       <w:r>
         <w:rPr>
@@ -3483,13 +3605,13 @@
     </w:p>
     <w:p>
       <w:pPr>
-        <w:pStyle w:val="Caption"/>
+        <w:pStyle w:val="Billedtekst"/>
         <w:spacing w:line="360" w:lineRule="auto"/>
         <w:rPr>
           <w:lang w:val="en-US"/>
         </w:rPr>
       </w:pPr>
-      <w:bookmarkStart w:id="15" w:name="_Ref513130637"/>
+      <w:bookmarkStart w:id="14" w:name="_Ref513130637"/>
       <w:r>
         <w:rPr>
           <w:lang w:val="en-US"/>
@@ -3518,7 +3640,7 @@
       <w:r>
         <w:fldChar w:fldCharType="end"/>
       </w:r>
-      <w:bookmarkEnd w:id="15"/>
+      <w:bookmarkEnd w:id="14"/>
       <w:r>
         <w:rPr>
           <w:lang w:val="en-US"/>
@@ -3528,13 +3650,13 @@
     </w:p>
     <w:p>
       <w:pPr>
-        <w:pStyle w:val="Heading1"/>
+        <w:pStyle w:val="Overskrift1"/>
         <w:spacing w:line="360" w:lineRule="auto"/>
         <w:rPr>
           <w:lang w:val="en-US"/>
         </w:rPr>
       </w:pPr>
-      <w:bookmarkStart w:id="16" w:name="_Toc513135688"/>
+      <w:bookmarkStart w:id="15" w:name="_Toc513135688"/>
       <w:r>
         <w:rPr>
           <w:lang w:val="en-US"/>
@@ -3542,191 +3664,185 @@
         <w:lastRenderedPageBreak/>
         <w:t>Conclusion</w:t>
       </w:r>
+      <w:bookmarkEnd w:id="15"/>
+    </w:p>
+    <w:p>
+      <w:pPr>
+        <w:spacing w:line="360" w:lineRule="auto"/>
+        <w:rPr>
+          <w:lang w:val="en-US"/>
+        </w:rPr>
+      </w:pPr>
+      <w:r>
+        <w:rPr>
+          <w:lang w:val="en-US"/>
+        </w:rPr>
+        <w:t xml:space="preserve">The app </w:t>
+      </w:r>
+      <w:r>
+        <w:rPr>
+          <w:lang w:val="en-US"/>
+        </w:rPr>
+        <w:t xml:space="preserve">Cryptonat0r </w:t>
+      </w:r>
+      <w:r>
+        <w:rPr>
+          <w:lang w:val="en-US"/>
+        </w:rPr>
+        <w:t xml:space="preserve">has achieved to make investments easier for everyone. The app makes it possible to subscribe to any currency and follow its price, market cap and other useful details in real time. The Trending Currencies Activity is a proof of </w:t>
+      </w:r>
+      <w:r>
+        <w:rPr>
+          <w:lang w:val="en-US"/>
+        </w:rPr>
+        <w:t>concept but</w:t>
+      </w:r>
+      <w:r>
+        <w:rPr>
+          <w:lang w:val="en-US"/>
+        </w:rPr>
+        <w:t xml:space="preserve"> will provide the user an overview of the current trending currencies, to optimize the </w:t>
+      </w:r>
+      <w:r>
+        <w:rPr>
+          <w:lang w:val="en-US"/>
+        </w:rPr>
+        <w:t>user’s</w:t>
+      </w:r>
+      <w:r>
+        <w:rPr>
+          <w:lang w:val="en-US"/>
+        </w:rPr>
+        <w:t xml:space="preserve"> profits. </w:t>
+      </w:r>
+    </w:p>
+    <w:p>
+      <w:pPr>
+        <w:rPr>
+          <w:lang w:val="en-US"/>
+        </w:rPr>
+      </w:pPr>
+    </w:p>
+    <w:p>
+      <w:pPr>
+        <w:pStyle w:val="Overskrift1"/>
+        <w:rPr>
+          <w:lang w:val="en-US"/>
+        </w:rPr>
+      </w:pPr>
+      <w:bookmarkStart w:id="16" w:name="_Toc513135689"/>
+      <w:r>
+        <w:rPr>
+          <w:lang w:val="en-US"/>
+        </w:rPr>
+        <w:t>List of known bugs and problems</w:t>
+      </w:r>
       <w:bookmarkEnd w:id="16"/>
     </w:p>
     <w:p>
       <w:pPr>
+        <w:rPr>
+          <w:lang w:val="en-US"/>
+        </w:rPr>
+      </w:pPr>
+      <w:r>
+        <w:rPr>
+          <w:lang w:val="en-US"/>
+        </w:rPr>
+        <w:t>None.</w:t>
+      </w:r>
+    </w:p>
+    <w:p>
+      <w:pPr>
+        <w:rPr>
+          <w:lang w:val="en-US"/>
+        </w:rPr>
+      </w:pPr>
+    </w:p>
+    <w:p>
+      <w:pPr>
+        <w:pStyle w:val="Overskrift1"/>
         <w:spacing w:line="360" w:lineRule="auto"/>
         <w:rPr>
           <w:lang w:val="en-US"/>
         </w:rPr>
       </w:pPr>
-      <w:r>
-        <w:rPr>
-          <w:lang w:val="en-US"/>
-        </w:rPr>
-        <w:t xml:space="preserve">The app </w:t>
-      </w:r>
-      <w:r>
-        <w:rPr>
-          <w:lang w:val="en-US"/>
-        </w:rPr>
-        <w:t xml:space="preserve">Cryptonat0r </w:t>
-      </w:r>
-      <w:r>
-        <w:rPr>
-          <w:lang w:val="en-US"/>
-        </w:rPr>
-        <w:t xml:space="preserve">has achieved to make investments easier for everyone. The app makes it possible to subscribe to any currency and follow its price, market cap and other useful details in real time. The Trending Currencies Activity is a proof of </w:t>
-      </w:r>
-      <w:r>
-        <w:rPr>
-          <w:lang w:val="en-US"/>
-        </w:rPr>
-        <w:t>concept but</w:t>
-      </w:r>
-      <w:r>
-        <w:rPr>
-          <w:lang w:val="en-US"/>
-        </w:rPr>
-        <w:t xml:space="preserve"> will provide the user an overview of the current trending currencies, to optimize the </w:t>
-      </w:r>
-      <w:proofErr w:type="gramStart"/>
-      <w:r>
-        <w:rPr>
-          <w:lang w:val="en-US"/>
-        </w:rPr>
-        <w:t>users</w:t>
-      </w:r>
-      <w:proofErr w:type="gramEnd"/>
-      <w:r>
-        <w:rPr>
-          <w:lang w:val="en-US"/>
-        </w:rPr>
-        <w:t xml:space="preserve"> profits.</w:t>
-      </w:r>
-      <w:r>
-        <w:rPr>
-          <w:lang w:val="en-US"/>
-        </w:rPr>
-        <w:t xml:space="preserve"> </w:t>
-      </w:r>
-    </w:p>
-    <w:p>
-      <w:pPr>
-        <w:rPr>
-          <w:lang w:val="en-US"/>
-        </w:rPr>
-      </w:pPr>
-    </w:p>
-    <w:p>
-      <w:pPr>
-        <w:pStyle w:val="Heading1"/>
-        <w:rPr>
-          <w:lang w:val="en-US"/>
-        </w:rPr>
-      </w:pPr>
-      <w:bookmarkStart w:id="17" w:name="_Toc513135689"/>
-      <w:r>
-        <w:rPr>
-          <w:lang w:val="en-US"/>
-        </w:rPr>
-        <w:t>List of known bugs and problems</w:t>
+      <w:bookmarkStart w:id="17" w:name="_Toc513135690"/>
+      <w:r>
+        <w:rPr>
+          <w:lang w:val="en-US"/>
+        </w:rPr>
+        <w:t>Work plan</w:t>
       </w:r>
       <w:bookmarkEnd w:id="17"/>
     </w:p>
     <w:p>
       <w:pPr>
-        <w:rPr>
-          <w:lang w:val="en-US"/>
-        </w:rPr>
-      </w:pPr>
-      <w:r>
-        <w:rPr>
-          <w:lang w:val="en-US"/>
-        </w:rPr>
-        <w:t>None.</w:t>
-      </w:r>
-    </w:p>
-    <w:p>
-      <w:pPr>
-        <w:rPr>
-          <w:lang w:val="en-US"/>
-        </w:rPr>
-      </w:pPr>
-    </w:p>
-    <w:p>
-      <w:pPr>
-        <w:pStyle w:val="Heading1"/>
         <w:spacing w:line="360" w:lineRule="auto"/>
         <w:rPr>
           <w:lang w:val="en-US"/>
         </w:rPr>
       </w:pPr>
-      <w:bookmarkStart w:id="18" w:name="_Toc513135690"/>
-      <w:r>
-        <w:rPr>
-          <w:lang w:val="en-US"/>
-        </w:rPr>
-        <w:t>Work plan</w:t>
-      </w:r>
+      <w:r>
+        <w:rPr>
+          <w:lang w:val="en-US"/>
+        </w:rPr>
+        <w:t xml:space="preserve">During the development of CryptoNat0r the different responsibilities were primarily divided by the different activities. While </w:t>
+      </w:r>
+      <w:r>
+        <w:rPr>
+          <w:lang w:val="en-US"/>
+        </w:rPr>
+        <w:t>one</w:t>
+      </w:r>
+      <w:r>
+        <w:rPr>
+          <w:lang w:val="en-US"/>
+        </w:rPr>
+        <w:t xml:space="preserve"> worked on getting the API calls right, </w:t>
+      </w:r>
+      <w:r>
+        <w:rPr>
+          <w:lang w:val="en-US"/>
+        </w:rPr>
+        <w:t>another</w:t>
+      </w:r>
+      <w:r>
+        <w:rPr>
+          <w:lang w:val="en-US"/>
+        </w:rPr>
+        <w:t xml:space="preserve"> worked a lot on the JSON parser. From the beginning </w:t>
+      </w:r>
+      <w:r>
+        <w:rPr>
+          <w:lang w:val="en-US"/>
+        </w:rPr>
+        <w:t>it was</w:t>
+      </w:r>
+      <w:r>
+        <w:rPr>
+          <w:lang w:val="en-US"/>
+        </w:rPr>
+        <w:t xml:space="preserve"> prioritized getting our data structures and the data </w:t>
+      </w:r>
+      <w:r>
+        <w:rPr>
+          <w:lang w:val="en-US"/>
+        </w:rPr>
+        <w:t>that was</w:t>
+      </w:r>
+      <w:r>
+        <w:rPr>
+          <w:lang w:val="en-US"/>
+        </w:rPr>
+        <w:t xml:space="preserve"> put in them right, because it was essential for showing anything in the app. This prioritization turned out to work great. </w:t>
+      </w:r>
+      <w:bookmarkStart w:id="18" w:name="_GoBack"/>
       <w:bookmarkEnd w:id="18"/>
-    </w:p>
-    <w:p>
-      <w:pPr>
-        <w:spacing w:line="360" w:lineRule="auto"/>
-        <w:rPr>
-          <w:lang w:val="en-US"/>
-        </w:rPr>
-      </w:pPr>
-      <w:r>
-        <w:rPr>
-          <w:lang w:val="en-US"/>
-        </w:rPr>
-        <w:t xml:space="preserve">During the development of CryptoNat0r the different responsibilities were primarily divided by the different activities. While </w:t>
-      </w:r>
-      <w:r>
-        <w:rPr>
-          <w:lang w:val="en-US"/>
-        </w:rPr>
-        <w:t>one</w:t>
-      </w:r>
-      <w:r>
-        <w:rPr>
-          <w:lang w:val="en-US"/>
-        </w:rPr>
-        <w:t xml:space="preserve"> worked on getting the API calls right, </w:t>
-      </w:r>
-      <w:r>
-        <w:rPr>
-          <w:lang w:val="en-US"/>
-        </w:rPr>
-        <w:t>another</w:t>
-      </w:r>
-      <w:r>
-        <w:rPr>
-          <w:lang w:val="en-US"/>
-        </w:rPr>
-        <w:t xml:space="preserve"> worked a lot on the JSON parser. From the beginning </w:t>
-      </w:r>
-      <w:r>
-        <w:rPr>
-          <w:lang w:val="en-US"/>
-        </w:rPr>
-        <w:t>it was</w:t>
-      </w:r>
-      <w:r>
-        <w:rPr>
-          <w:lang w:val="en-US"/>
-        </w:rPr>
-        <w:t xml:space="preserve"> prioritized getting our data structures and the data </w:t>
-      </w:r>
-      <w:r>
-        <w:rPr>
-          <w:lang w:val="en-US"/>
-        </w:rPr>
-        <w:t>that was</w:t>
-      </w:r>
-      <w:r>
-        <w:rPr>
-          <w:lang w:val="en-US"/>
-        </w:rPr>
-        <w:t xml:space="preserve"> put in them right, because it was essential for showing anything in the app. This prioritization turned out to work great. </w:t>
-      </w:r>
     </w:p>
     <w:tbl>
       <w:tblPr>
-        <w:tblStyle w:val="PlainTable1"/>
+        <w:tblStyle w:val="Almindeligtabel1"/>
         <w:tblW w:w="0" w:type="auto"/>
         <w:tblLook w:val="04A0" w:firstRow="1" w:lastRow="0" w:firstColumn="1" w:lastColumn="0" w:noHBand="0" w:noVBand="1"/>
       </w:tblPr>
@@ -3841,6 +3957,7 @@
                 <w:lang w:val="en-US"/>
               </w:rPr>
             </w:pPr>
+            <w:proofErr w:type="spellStart"/>
             <w:r>
               <w:rPr>
                 <w:b w:val="0"/>
@@ -3848,6 +3965,7 @@
               </w:rPr>
               <w:t>GraphActivity</w:t>
             </w:r>
+            <w:proofErr w:type="spellEnd"/>
           </w:p>
         </w:tc>
         <w:tc>
@@ -4057,7 +4175,7 @@
     </w:tbl>
     <w:p>
       <w:pPr>
-        <w:pStyle w:val="Caption"/>
+        <w:pStyle w:val="Billedtekst"/>
         <w:spacing w:line="360" w:lineRule="auto"/>
         <w:rPr>
           <w:lang w:val="en-US"/>
@@ -4159,6 +4277,7 @@
         <w:docPartUnique/>
       </w:docPartObj>
     </w:sdtPr>
+    <w:sdtEndPr/>
     <w:sdtContent>
       <w:sdt>
         <w:sdtPr>
@@ -4168,10 +4287,11 @@
             <w:docPartUnique/>
           </w:docPartObj>
         </w:sdtPr>
+        <w:sdtEndPr/>
         <w:sdtContent>
           <w:p>
             <w:pPr>
-              <w:pStyle w:val="Footer"/>
+              <w:pStyle w:val="Sidefod"/>
               <w:jc w:val="right"/>
             </w:pPr>
             <w:r>
@@ -4269,7 +4389,7 @@
   </w:sdt>
   <w:p>
     <w:pPr>
-      <w:pStyle w:val="Footer"/>
+      <w:pStyle w:val="Sidefod"/>
     </w:pPr>
   </w:p>
 </w:ftr>
@@ -4812,6 +4932,7 @@
     <w:lsdException w:name="HTML Sample" w:semiHidden="1" w:unhideWhenUsed="1"/>
     <w:lsdException w:name="HTML Typewriter" w:semiHidden="1" w:unhideWhenUsed="1"/>
     <w:lsdException w:name="HTML Variable" w:semiHidden="1" w:unhideWhenUsed="1"/>
+    <w:lsdException w:name="Normal Table" w:semiHidden="1" w:unhideWhenUsed="1"/>
     <w:lsdException w:name="annotation subject" w:semiHidden="1" w:unhideWhenUsed="1"/>
     <w:lsdException w:name="No List" w:semiHidden="1" w:unhideWhenUsed="1"/>
     <w:lsdException w:name="Outline List 1" w:semiHidden="1" w:unhideWhenUsed="1"/>
@@ -4855,8 +4976,10 @@
     <w:lsdException w:name="Table Elegant" w:semiHidden="1" w:unhideWhenUsed="1"/>
     <w:lsdException w:name="Table Professional" w:semiHidden="1" w:unhideWhenUsed="1"/>
     <w:lsdException w:name="Table Subtle 1" w:semiHidden="1" w:unhideWhenUsed="1"/>
+    <w:lsdException w:name="Table Subtle 2" w:semiHidden="1" w:unhideWhenUsed="1"/>
     <w:lsdException w:name="Table Web 1" w:semiHidden="1" w:unhideWhenUsed="1"/>
     <w:lsdException w:name="Table Web 2" w:semiHidden="1" w:unhideWhenUsed="1"/>
+    <w:lsdException w:name="Table Web 3" w:semiHidden="1" w:unhideWhenUsed="1"/>
     <w:lsdException w:name="Balloon Text" w:semiHidden="1" w:unhideWhenUsed="1"/>
     <w:lsdException w:name="Table Grid" w:uiPriority="39"/>
     <w:lsdException w:name="Table Theme" w:semiHidden="1" w:unhideWhenUsed="1"/>
@@ -5084,11 +5207,11 @@
     <w:name w:val="Normal"/>
     <w:qFormat/>
   </w:style>
-  <w:style w:type="paragraph" w:styleId="Heading1">
+  <w:style w:type="paragraph" w:styleId="Overskrift1">
     <w:name w:val="heading 1"/>
     <w:basedOn w:val="Normal"/>
     <w:next w:val="Normal"/>
-    <w:link w:val="Heading1Char"/>
+    <w:link w:val="Overskrift1Tegn"/>
     <w:uiPriority w:val="9"/>
     <w:qFormat/>
     <w:rsid w:val="00A5378A"/>
@@ -5105,11 +5228,11 @@
       <w:szCs w:val="32"/>
     </w:rPr>
   </w:style>
-  <w:style w:type="paragraph" w:styleId="Heading2">
+  <w:style w:type="paragraph" w:styleId="Overskrift2">
     <w:name w:val="heading 2"/>
     <w:basedOn w:val="Normal"/>
     <w:next w:val="Normal"/>
-    <w:link w:val="Heading2Char"/>
+    <w:link w:val="Overskrift2Tegn"/>
     <w:uiPriority w:val="9"/>
     <w:unhideWhenUsed/>
     <w:qFormat/>
@@ -5127,13 +5250,13 @@
       <w:szCs w:val="26"/>
     </w:rPr>
   </w:style>
-  <w:style w:type="character" w:default="1" w:styleId="DefaultParagraphFont">
+  <w:style w:type="character" w:default="1" w:styleId="Standardskrifttypeiafsnit">
     <w:name w:val="Default Paragraph Font"/>
     <w:uiPriority w:val="1"/>
     <w:semiHidden/>
     <w:unhideWhenUsed/>
   </w:style>
-  <w:style w:type="table" w:default="1" w:styleId="TableNormal">
+  <w:style w:type="table" w:default="1" w:styleId="Tabel-Normal">
     <w:name w:val="Normal Table"/>
     <w:uiPriority w:val="99"/>
     <w:semiHidden/>
@@ -5148,17 +5271,17 @@
       </w:tblCellMar>
     </w:tblPr>
   </w:style>
-  <w:style w:type="numbering" w:default="1" w:styleId="NoList">
+  <w:style w:type="numbering" w:default="1" w:styleId="Ingenoversigt">
     <w:name w:val="No List"/>
     <w:uiPriority w:val="99"/>
     <w:semiHidden/>
     <w:unhideWhenUsed/>
   </w:style>
-  <w:style w:type="paragraph" w:styleId="Title">
+  <w:style w:type="paragraph" w:styleId="Titel">
     <w:name w:val="Title"/>
     <w:basedOn w:val="Normal"/>
     <w:next w:val="Normal"/>
-    <w:link w:val="TitleChar"/>
+    <w:link w:val="TitelTegn"/>
     <w:uiPriority w:val="10"/>
     <w:qFormat/>
     <w:rsid w:val="00BC02E5"/>
@@ -5174,10 +5297,10 @@
       <w:szCs w:val="56"/>
     </w:rPr>
   </w:style>
-  <w:style w:type="character" w:customStyle="1" w:styleId="TitleChar">
-    <w:name w:val="Title Char"/>
-    <w:basedOn w:val="DefaultParagraphFont"/>
-    <w:link w:val="Title"/>
+  <w:style w:type="character" w:customStyle="1" w:styleId="TitelTegn">
+    <w:name w:val="Titel Tegn"/>
+    <w:basedOn w:val="Standardskrifttypeiafsnit"/>
+    <w:link w:val="Titel"/>
     <w:uiPriority w:val="10"/>
     <w:rsid w:val="00BC02E5"/>
     <w:rPr>
@@ -5188,11 +5311,11 @@
       <w:szCs w:val="56"/>
     </w:rPr>
   </w:style>
-  <w:style w:type="paragraph" w:styleId="Subtitle">
+  <w:style w:type="paragraph" w:styleId="Undertitel">
     <w:name w:val="Subtitle"/>
     <w:basedOn w:val="Normal"/>
     <w:next w:val="Normal"/>
-    <w:link w:val="SubtitleChar"/>
+    <w:link w:val="UndertitelTegn"/>
     <w:uiPriority w:val="11"/>
     <w:qFormat/>
     <w:rsid w:val="00BC02E5"/>
@@ -5207,10 +5330,10 @@
       <w:spacing w:val="15"/>
     </w:rPr>
   </w:style>
-  <w:style w:type="character" w:customStyle="1" w:styleId="SubtitleChar">
-    <w:name w:val="Subtitle Char"/>
-    <w:basedOn w:val="DefaultParagraphFont"/>
-    <w:link w:val="Subtitle"/>
+  <w:style w:type="character" w:customStyle="1" w:styleId="UndertitelTegn">
+    <w:name w:val="Undertitel Tegn"/>
+    <w:basedOn w:val="Standardskrifttypeiafsnit"/>
+    <w:link w:val="Undertitel"/>
     <w:uiPriority w:val="11"/>
     <w:rsid w:val="00BC02E5"/>
     <w:rPr>
@@ -5219,10 +5342,10 @@
       <w:spacing w:val="15"/>
     </w:rPr>
   </w:style>
-  <w:style w:type="character" w:customStyle="1" w:styleId="Heading1Char">
-    <w:name w:val="Heading 1 Char"/>
-    <w:basedOn w:val="DefaultParagraphFont"/>
-    <w:link w:val="Heading1"/>
+  <w:style w:type="character" w:customStyle="1" w:styleId="Overskrift1Tegn">
+    <w:name w:val="Overskrift 1 Tegn"/>
+    <w:basedOn w:val="Standardskrifttypeiafsnit"/>
+    <w:link w:val="Overskrift1"/>
     <w:uiPriority w:val="9"/>
     <w:rsid w:val="00A5378A"/>
     <w:rPr>
@@ -5232,9 +5355,9 @@
       <w:szCs w:val="32"/>
     </w:rPr>
   </w:style>
-  <w:style w:type="paragraph" w:styleId="TOCHeading">
+  <w:style w:type="paragraph" w:styleId="Overskrift">
     <w:name w:val="TOC Heading"/>
-    <w:basedOn w:val="Heading1"/>
+    <w:basedOn w:val="Overskrift1"/>
     <w:next w:val="Normal"/>
     <w:uiPriority w:val="39"/>
     <w:unhideWhenUsed/>
@@ -5247,10 +5370,10 @@
       <w:lang w:val="en-US"/>
     </w:rPr>
   </w:style>
-  <w:style w:type="paragraph" w:styleId="Header">
+  <w:style w:type="paragraph" w:styleId="Sidehoved">
     <w:name w:val="header"/>
     <w:basedOn w:val="Normal"/>
-    <w:link w:val="HeaderChar"/>
+    <w:link w:val="SidehovedTegn"/>
     <w:uiPriority w:val="99"/>
     <w:unhideWhenUsed/>
     <w:rsid w:val="00A5378A"/>
@@ -5262,17 +5385,17 @@
       <w:spacing w:after="0" w:line="240" w:lineRule="auto"/>
     </w:pPr>
   </w:style>
-  <w:style w:type="character" w:customStyle="1" w:styleId="HeaderChar">
-    <w:name w:val="Header Char"/>
-    <w:basedOn w:val="DefaultParagraphFont"/>
-    <w:link w:val="Header"/>
+  <w:style w:type="character" w:customStyle="1" w:styleId="SidehovedTegn">
+    <w:name w:val="Sidehoved Tegn"/>
+    <w:basedOn w:val="Standardskrifttypeiafsnit"/>
+    <w:link w:val="Sidehoved"/>
     <w:uiPriority w:val="99"/>
     <w:rsid w:val="00A5378A"/>
   </w:style>
-  <w:style w:type="paragraph" w:styleId="Footer">
+  <w:style w:type="paragraph" w:styleId="Sidefod">
     <w:name w:val="footer"/>
     <w:basedOn w:val="Normal"/>
-    <w:link w:val="FooterChar"/>
+    <w:link w:val="SidefodTegn"/>
     <w:uiPriority w:val="99"/>
     <w:unhideWhenUsed/>
     <w:rsid w:val="00A5378A"/>
@@ -5284,14 +5407,14 @@
       <w:spacing w:after="0" w:line="240" w:lineRule="auto"/>
     </w:pPr>
   </w:style>
-  <w:style w:type="character" w:customStyle="1" w:styleId="FooterChar">
-    <w:name w:val="Footer Char"/>
-    <w:basedOn w:val="DefaultParagraphFont"/>
-    <w:link w:val="Footer"/>
+  <w:style w:type="character" w:customStyle="1" w:styleId="SidefodTegn">
+    <w:name w:val="Sidefod Tegn"/>
+    <w:basedOn w:val="Standardskrifttypeiafsnit"/>
+    <w:link w:val="Sidefod"/>
     <w:uiPriority w:val="99"/>
     <w:rsid w:val="00A5378A"/>
   </w:style>
-  <w:style w:type="paragraph" w:styleId="TOC1">
+  <w:style w:type="paragraph" w:styleId="Indholdsfortegnelse1">
     <w:name w:val="toc 1"/>
     <w:basedOn w:val="Normal"/>
     <w:next w:val="Normal"/>
@@ -5305,7 +5428,7 @@
   </w:style>
   <w:style w:type="character" w:styleId="Hyperlink">
     <w:name w:val="Hyperlink"/>
-    <w:basedOn w:val="DefaultParagraphFont"/>
+    <w:basedOn w:val="Standardskrifttypeiafsnit"/>
     <w:uiPriority w:val="99"/>
     <w:unhideWhenUsed/>
     <w:rsid w:val="00A5378A"/>
@@ -5314,10 +5437,10 @@
       <w:u w:val="single"/>
     </w:rPr>
   </w:style>
-  <w:style w:type="character" w:customStyle="1" w:styleId="Heading2Char">
-    <w:name w:val="Heading 2 Char"/>
-    <w:basedOn w:val="DefaultParagraphFont"/>
-    <w:link w:val="Heading2"/>
+  <w:style w:type="character" w:customStyle="1" w:styleId="Overskrift2Tegn">
+    <w:name w:val="Overskrift 2 Tegn"/>
+    <w:basedOn w:val="Standardskrifttypeiafsnit"/>
+    <w:link w:val="Overskrift2"/>
     <w:uiPriority w:val="9"/>
     <w:rsid w:val="008A4CE7"/>
     <w:rPr>
@@ -5327,7 +5450,7 @@
       <w:szCs w:val="26"/>
     </w:rPr>
   </w:style>
-  <w:style w:type="paragraph" w:styleId="Caption">
+  <w:style w:type="paragraph" w:styleId="Billedtekst">
     <w:name w:val="caption"/>
     <w:basedOn w:val="Normal"/>
     <w:next w:val="Normal"/>
@@ -5346,7 +5469,7 @@
       <w:szCs w:val="18"/>
     </w:rPr>
   </w:style>
-  <w:style w:type="paragraph" w:styleId="TOC2">
+  <w:style w:type="paragraph" w:styleId="Indholdsfortegnelse2">
     <w:name w:val="toc 2"/>
     <w:basedOn w:val="Normal"/>
     <w:next w:val="Normal"/>
@@ -5359,9 +5482,9 @@
       <w:ind w:left="220"/>
     </w:pPr>
   </w:style>
-  <w:style w:type="table" w:styleId="TableGrid">
+  <w:style w:type="table" w:styleId="Tabel-Gitter">
     <w:name w:val="Table Grid"/>
-    <w:basedOn w:val="TableNormal"/>
+    <w:basedOn w:val="Tabel-Normal"/>
     <w:uiPriority w:val="39"/>
     <w:rsid w:val="00127A2E"/>
     <w:pPr>
@@ -5378,9 +5501,9 @@
       </w:tblBorders>
     </w:tblPr>
   </w:style>
-  <w:style w:type="table" w:styleId="PlainTable1">
+  <w:style w:type="table" w:styleId="Almindeligtabel1">
     <w:name w:val="Plain Table 1"/>
-    <w:basedOn w:val="TableNormal"/>
+    <w:basedOn w:val="Tabel-Normal"/>
     <w:uiPriority w:val="41"/>
     <w:rsid w:val="00127A2E"/>
     <w:pPr>
@@ -5441,7 +5564,7 @@
       </w:tcPr>
     </w:tblStylePr>
   </w:style>
-  <w:style w:type="paragraph" w:styleId="ListParagraph">
+  <w:style w:type="paragraph" w:styleId="Listeafsnit">
     <w:name w:val="List Paragraph"/>
     <w:basedOn w:val="Normal"/>
     <w:uiPriority w:val="34"/>
@@ -5721,7 +5844,7 @@
 </file>
 
 <file path=customXml/itemProps1.xml><?xml version="1.0" encoding="utf-8"?>
-<ds:datastoreItem xmlns:ds="http://schemas.openxmlformats.org/officeDocument/2006/customXml" ds:itemID="{FD45B38D-16D4-477E-BBC2-6F6AE72A1A7A}">
+<ds:datastoreItem xmlns:ds="http://schemas.openxmlformats.org/officeDocument/2006/customXml" ds:itemID="{6E465BE2-CAC6-42DE-8848-D50DBA95AB33}">
   <ds:schemaRefs>
     <ds:schemaRef ds:uri="http://schemas.openxmlformats.org/officeDocument/2006/bibliography"/>
   </ds:schemaRefs>

</xml_diff>